<commit_message>
w51: final commit (I think)
</commit_message>
<xml_diff>
--- a/Week_51_Shelter_Dogs/Readme.docx
+++ b/Week_51_Shelter_Dogs/Readme.docx
@@ -3,162 +3,87 @@
 <w:document xmlns:wpc="http://schemas.microsoft.com/office/word/2010/wordprocessingCanvas" xmlns:cx="http://schemas.microsoft.com/office/drawing/2014/chartex" xmlns:cx1="http://schemas.microsoft.com/office/drawing/2015/9/8/chartex" xmlns:cx2="http://schemas.microsoft.com/office/drawing/2015/10/21/chartex" xmlns:cx3="http://schemas.microsoft.com/office/drawing/2016/5/9/chartex" xmlns:cx4="http://schemas.microsoft.com/office/drawing/2016/5/10/chartex" xmlns:cx5="http://schemas.microsoft.com/office/drawing/2016/5/11/chartex" xmlns:cx6="http://schemas.microsoft.com/office/drawing/2016/5/12/chartex" xmlns:cx7="http://schemas.microsoft.com/office/drawing/2016/5/13/chartex" xmlns:cx8="http://schemas.microsoft.com/office/drawing/2016/5/14/chartex" xmlns:mc="http://schemas.openxmlformats.org/markup-compatibility/2006" xmlns:aink="http://schemas.microsoft.com/office/drawing/2016/ink" xmlns:am3d="http://schemas.microsoft.com/office/drawing/2017/model3d" xmlns:o="urn:schemas-microsoft-com:office:office" xmlns:oel="http://schemas.microsoft.com/office/2019/extlst" xmlns:r="http://schemas.openxmlformats.org/officeDocument/2006/relationships" xmlns:m="http://schemas.openxmlformats.org/officeDocument/2006/math" xmlns:v="urn:schemas-microsoft-com:vml" xmlns:wp14="http://schemas.microsoft.com/office/word/2010/wordprocessingDrawing" xmlns:wp="http://schemas.openxmlformats.org/drawingml/2006/wordprocessingDrawing" xmlns:w10="urn:schemas-microsoft-com:office:word" xmlns:w="http://schemas.openxmlformats.org/wordprocessingml/2006/main" xmlns:w14="http://schemas.microsoft.com/office/word/2010/wordml" xmlns:w15="http://schemas.microsoft.com/office/word/2012/wordml" xmlns:w16cex="http://schemas.microsoft.com/office/word/2018/wordml/cex" xmlns:w16cid="http://schemas.microsoft.com/office/word/2016/wordml/cid" xmlns:w16="http://schemas.microsoft.com/office/word/2018/wordml" xmlns:w16du="http://schemas.microsoft.com/office/word/2023/wordml/word16du" xmlns:w16sdtdh="http://schemas.microsoft.com/office/word/2020/wordml/sdtdatahash" xmlns:w16sdtfl="http://schemas.microsoft.com/office/word/2024/wordml/sdtformatlock" xmlns:w16se="http://schemas.microsoft.com/office/word/2015/wordml/symex" xmlns:wpg="http://schemas.microsoft.com/office/word/2010/wordprocessingGroup" xmlns:wpi="http://schemas.microsoft.com/office/word/2010/wordprocessingInk" xmlns:wne="http://schemas.microsoft.com/office/word/2006/wordml" xmlns:wps="http://schemas.microsoft.com/office/word/2010/wordprocessingShape" mc:Ignorable="w14 w15 w16se w16cid w16 w16cex w16sdtdh w16sdtfl w16du wp14">
   <w:body>
     <w:p/>
+    <w:p>
+      <w:r>
+        <w:t>This app explores various attributes of shelter dogs. Here is a Plotly Studio link to this app:</w:t>
+      </w:r>
+    </w:p>
+    <w:p>
+      <w:r>
+        <w:t>https://42eb29ee-2bce-4534-a180-da80fd276a33.plotly.app</w:t>
+      </w:r>
+    </w:p>
+    <w:p>
+      <w:r>
+        <w:t xml:space="preserve">Filters along the top reduce the data reported in 5 Mantine cards and in the visualizations below them.  The filters select one or more US states, age ranges, primary breed and dog names. </w:t>
+      </w:r>
+    </w:p>
+    <w:p>
+      <w:r>
+        <w:t xml:space="preserve">polars </w:t>
+      </w:r>
+      <w:proofErr w:type="spellStart"/>
+      <w:r>
+        <w:t>dynamic_group_by</w:t>
+      </w:r>
+      <w:proofErr w:type="spellEnd"/>
+      <w:r>
+        <w:t xml:space="preserve"> aggregates the data into </w:t>
+      </w:r>
+      <w:proofErr w:type="gramStart"/>
+      <w:r>
+        <w:t>1 month</w:t>
+      </w:r>
+      <w:proofErr w:type="gramEnd"/>
+      <w:r>
+        <w:t xml:space="preserve"> intervals before plotting. A log scale on the y-axis improves dynamic range and readability. I added an annotation to the last point on the right, using a single point graph objects scatter plot with its y- value annotated to that point. Having this number visible helps when y is logarithmic.</w:t>
+      </w:r>
+    </w:p>
+    <w:p>
+      <w:r>
+        <w:t xml:space="preserve">The choropleth shows the number of dogs by state after </w:t>
+      </w:r>
+      <w:proofErr w:type="spellStart"/>
+      <w:r>
+        <w:t>filterering</w:t>
+      </w:r>
+      <w:proofErr w:type="spellEnd"/>
+      <w:r>
+        <w:t>.</w:t>
+      </w:r>
+    </w:p>
+    <w:p>
+      <w:r>
+        <w:t xml:space="preserve">The 2 Pareto charts show the most popular female and male dog names after filtering. </w:t>
+      </w:r>
+    </w:p>
+    <w:p>
+      <w:r>
+        <w:t xml:space="preserve">The Dash AG table at the bottom is not pre-filtered, however it has floating filters for users to find the data </w:t>
+      </w:r>
+      <w:r>
+        <w:t>t</w:t>
+      </w:r>
+      <w:r>
+        <w:t>hey want.</w:t>
+      </w:r>
+    </w:p>
+    <w:p>
+      <w:r>
+        <w:t xml:space="preserve">I enjoyed growing my Mantine card skills and like this subject matter because dogs make me happy. </w:t>
+      </w:r>
+    </w:p>
     <w:p/>
     <w:p>
-      <w:pPr>
-        <w:rPr>
-          <w:rFonts w:ascii="Aptos" w:hAnsi="Aptos"/>
-          <w:sz w:val="28"/>
-          <w:szCs w:val="28"/>
-        </w:rPr>
-      </w:pPr>
+      <w:r>
+        <w:t>Have a wonderful Christmas, keep an eye out for Santa Paws!</w:t>
+      </w:r>
     </w:p>
     <w:p>
-      <w:pPr>
-        <w:rPr>
-          <w:rFonts w:ascii="Aptos" w:hAnsi="Aptos"/>
-          <w:sz w:val="28"/>
-          <w:szCs w:val="28"/>
-        </w:rPr>
-      </w:pPr>
+      <w:r>
+        <w:t>I used Plotly Studio for inspiration and ideas but wrote most of the source code myself with minor help from LLMs.  Here is the code:</w:t>
+      </w:r>
     </w:p>
-    <w:p>
-      <w:pPr>
-        <w:rPr>
-          <w:rFonts w:ascii="Aptos" w:hAnsi="Aptos"/>
-          <w:sz w:val="28"/>
-          <w:szCs w:val="28"/>
-        </w:rPr>
-      </w:pPr>
-      <w:r>
-        <w:rPr>
-          <w:rFonts w:ascii="Aptos" w:hAnsi="Aptos"/>
-          <w:sz w:val="28"/>
-          <w:szCs w:val="28"/>
-        </w:rPr>
-        <w:t>This app explore</w:t>
-      </w:r>
-      <w:r>
-        <w:rPr>
-          <w:rFonts w:ascii="Aptos" w:hAnsi="Aptos"/>
-          <w:sz w:val="28"/>
-          <w:szCs w:val="28"/>
-        </w:rPr>
-        <w:t>s</w:t>
-      </w:r>
-      <w:r>
-        <w:rPr>
-          <w:rFonts w:ascii="Aptos" w:hAnsi="Aptos"/>
-          <w:sz w:val="28"/>
-          <w:szCs w:val="28"/>
-        </w:rPr>
-        <w:t xml:space="preserve"> how many shelter dogs get posted over time. It loads the data fast with Polars, then uses Plotly to draw an interactive timeline so you can spot trends and spikes easily. The y-axis log scale helps </w:t>
-      </w:r>
-      <w:r>
-        <w:rPr>
-          <w:rFonts w:ascii="Aptos" w:hAnsi="Aptos"/>
-          <w:sz w:val="28"/>
-          <w:szCs w:val="28"/>
-        </w:rPr>
-        <w:t>users</w:t>
-      </w:r>
-      <w:r>
-        <w:rPr>
-          <w:rFonts w:ascii="Aptos" w:hAnsi="Aptos"/>
-          <w:sz w:val="28"/>
-          <w:szCs w:val="28"/>
-        </w:rPr>
-        <w:t xml:space="preserve"> compare quiet months to busy ones. Up top, </w:t>
-      </w:r>
-      <w:r>
-        <w:rPr>
-          <w:rFonts w:ascii="Aptos" w:hAnsi="Aptos"/>
-          <w:sz w:val="28"/>
-          <w:szCs w:val="28"/>
-        </w:rPr>
-        <w:t>a series of cards sh</w:t>
-      </w:r>
-      <w:r>
-        <w:rPr>
-          <w:rFonts w:ascii="Aptos" w:hAnsi="Aptos"/>
-          <w:sz w:val="28"/>
-          <w:szCs w:val="28"/>
-        </w:rPr>
-        <w:t xml:space="preserve">ows basic stats for </w:t>
-      </w:r>
-      <w:r>
-        <w:rPr>
-          <w:rFonts w:ascii="Aptos" w:hAnsi="Aptos"/>
-          <w:sz w:val="28"/>
-          <w:szCs w:val="28"/>
-        </w:rPr>
-        <w:t>you’ll see tidy little cards that call out key stats, and the layout sticks to a modern, readable vibe thanks to Dash with Mantine components.</w:t>
-      </w:r>
-    </w:p>
-    <w:p>
-      <w:pPr>
-        <w:rPr>
-          <w:rFonts w:ascii="Aptos" w:hAnsi="Aptos"/>
-          <w:sz w:val="28"/>
-          <w:szCs w:val="28"/>
-        </w:rPr>
-      </w:pPr>
-      <w:r>
-        <w:rPr>
-          <w:rFonts w:ascii="Aptos" w:hAnsi="Aptos"/>
-          <w:sz w:val="28"/>
-          <w:szCs w:val="28"/>
-        </w:rPr>
-        <w:t xml:space="preserve">Under the hood, the data is grouped by </w:t>
-      </w:r>
-      <w:proofErr w:type="gramStart"/>
-      <w:r>
-        <w:rPr>
-          <w:rFonts w:ascii="Aptos" w:hAnsi="Aptos"/>
-          <w:sz w:val="28"/>
-          <w:szCs w:val="28"/>
-        </w:rPr>
-        <w:t>month</w:t>
-      </w:r>
-      <w:proofErr w:type="gramEnd"/>
-      <w:r>
-        <w:rPr>
-          <w:rFonts w:ascii="Aptos" w:hAnsi="Aptos"/>
-          <w:sz w:val="28"/>
-          <w:szCs w:val="28"/>
-        </w:rPr>
-        <w:t xml:space="preserve"> so the chart stays straightforward, and the selection handling is built to be friendly — “ALL” works like you’d expect. AG Grid is there for tabular views if you want to dig into rows, while the timeline is great for quick pattern spotting. Overall, it’s a lightweight, snappy dashboard meant for getting answers fast without fuss.</w:t>
-      </w:r>
-    </w:p>
-    <w:p>
-      <w:pPr>
-        <w:rPr>
-          <w:rFonts w:ascii="Aptos" w:hAnsi="Aptos"/>
-          <w:sz w:val="28"/>
-          <w:szCs w:val="28"/>
-        </w:rPr>
-      </w:pPr>
-      <w:r>
-        <w:rPr>
-          <w:rFonts w:ascii="Aptos" w:hAnsi="Aptos"/>
-          <w:sz w:val="28"/>
-          <w:szCs w:val="28"/>
-        </w:rPr>
-        <w:t>There’s also a Pareto-style view of dog names by gender. It ranks the most common names for male and female dogs and overlays the cumulative share, so you can see how quickly a few names dominate the total. It’s great for spotting naming trends, comparing how concentrated each gender’s name choices are, and exploring how the distribution shifts with filters.</w:t>
-      </w:r>
-    </w:p>
-    <w:p>
-      <w:pPr>
-        <w:rPr>
-          <w:rFonts w:ascii="Aptos" w:hAnsi="Aptos"/>
-          <w:b/>
-          <w:bCs/>
-          <w:sz w:val="28"/>
-          <w:szCs w:val="28"/>
-        </w:rPr>
-      </w:pPr>
-    </w:p>
-    <w:p/>
     <w:sectPr>
       <w:pgSz w:w="12240" w:h="15840"/>
       <w:pgMar w:top="1440" w:right="1440" w:bottom="1440" w:left="1440" w:header="720" w:footer="720" w:gutter="0"/>
@@ -1080,6 +1005,7 @@
   <w:style w:type="character" w:default="1" w:styleId="DefaultParagraphFont">
     <w:name w:val="Default Paragraph Font"/>
     <w:uiPriority w:val="1"/>
+    <w:semiHidden/>
     <w:unhideWhenUsed/>
   </w:style>
   <w:style w:type="table" w:default="1" w:styleId="TableNormal">

</xml_diff>